<commit_message>
*Added Test Data to Database Table - IndoorPrescription* *Modified Nursing Station List (WIP)* *Finished Validate_Testing*
</commit_message>
<xml_diff>
--- a/Documentation/Validate_Testing.docx
+++ b/Documentation/Validate_Testing.docx
@@ -1465,8 +1465,12 @@
           </w:tcPr>
           <w:p>
             <w:pPr>
-              <w:spacing w:before="80" w:after="80" w:line="240" w:lineRule="auto"/>
-              <w:ind w:left="360"/>
+              <w:pStyle w:val="ListParagraph"/>
+              <w:numPr>
+                <w:ilvl w:val="0"/>
+                <w:numId w:val="20"/>
+              </w:numPr>
+              <w:spacing w:before="80" w:after="80" w:line="240" w:lineRule="auto"/>
               <w:jc w:val="center"/>
               <w:rPr>
                 <w:color w:val="00B050"/>
@@ -1482,8 +1486,12 @@
           </w:tcPr>
           <w:p>
             <w:pPr>
-              <w:spacing w:before="80" w:after="80" w:line="240" w:lineRule="auto"/>
-              <w:ind w:left="360"/>
+              <w:pStyle w:val="ListParagraph"/>
+              <w:numPr>
+                <w:ilvl w:val="0"/>
+                <w:numId w:val="21"/>
+              </w:numPr>
+              <w:spacing w:before="80" w:after="80" w:line="240" w:lineRule="auto"/>
               <w:jc w:val="center"/>
             </w:pPr>
           </w:p>
@@ -1496,7 +1504,12 @@
           <w:p>
             <w:pPr>
               <w:pStyle w:val="ListParagraph"/>
-              <w:spacing w:before="80" w:after="80" w:line="240" w:lineRule="auto"/>
+              <w:numPr>
+                <w:ilvl w:val="0"/>
+                <w:numId w:val="22"/>
+              </w:numPr>
+              <w:spacing w:before="80" w:after="80" w:line="240" w:lineRule="auto"/>
+              <w:jc w:val="center"/>
             </w:pPr>
           </w:p>
         </w:tc>
@@ -1507,8 +1520,17 @@
           </w:tcPr>
           <w:p>
             <w:pPr>
-              <w:spacing w:before="80" w:after="80" w:line="240" w:lineRule="auto"/>
-              <w:jc w:val="center"/>
+              <w:pStyle w:val="ListParagraph"/>
+              <w:numPr>
+                <w:ilvl w:val="0"/>
+                <w:numId w:val="20"/>
+              </w:numPr>
+              <w:spacing w:before="80" w:after="80" w:line="240" w:lineRule="auto"/>
+              <w:jc w:val="center"/>
+              <w:rPr>
+                <w:color w:val="00B050"/>
+                <w:sz w:val="48"/>
+              </w:rPr>
             </w:pPr>
           </w:p>
         </w:tc>
@@ -1519,6 +1541,11 @@
           </w:tcPr>
           <w:p>
             <w:pPr>
+              <w:pStyle w:val="ListParagraph"/>
+              <w:numPr>
+                <w:ilvl w:val="0"/>
+                <w:numId w:val="21"/>
+              </w:numPr>
               <w:spacing w:before="80" w:after="80" w:line="240" w:lineRule="auto"/>
               <w:jc w:val="center"/>
             </w:pPr>
@@ -1709,7 +1736,12 @@
           <w:p>
             <w:pPr>
               <w:pStyle w:val="ListParagraph"/>
-              <w:spacing w:before="80" w:after="80" w:line="240" w:lineRule="auto"/>
+              <w:numPr>
+                <w:ilvl w:val="0"/>
+                <w:numId w:val="20"/>
+              </w:numPr>
+              <w:spacing w:before="80" w:after="80" w:line="240" w:lineRule="auto"/>
+              <w:jc w:val="center"/>
               <w:rPr>
                 <w:color w:val="00B050"/>
                 <w:sz w:val="48"/>
@@ -1725,7 +1757,12 @@
           <w:p>
             <w:pPr>
               <w:pStyle w:val="ListParagraph"/>
-              <w:spacing w:before="80" w:after="80" w:line="240" w:lineRule="auto"/>
+              <w:numPr>
+                <w:ilvl w:val="0"/>
+                <w:numId w:val="21"/>
+              </w:numPr>
+              <w:spacing w:before="80" w:after="80" w:line="240" w:lineRule="auto"/>
+              <w:jc w:val="center"/>
             </w:pPr>
           </w:p>
         </w:tc>
@@ -1737,7 +1774,12 @@
           <w:p>
             <w:pPr>
               <w:pStyle w:val="ListParagraph"/>
-              <w:spacing w:before="80" w:after="80" w:line="240" w:lineRule="auto"/>
+              <w:numPr>
+                <w:ilvl w:val="0"/>
+                <w:numId w:val="22"/>
+              </w:numPr>
+              <w:spacing w:before="80" w:after="80" w:line="240" w:lineRule="auto"/>
+              <w:jc w:val="center"/>
             </w:pPr>
           </w:p>
         </w:tc>
@@ -1748,8 +1790,17 @@
           </w:tcPr>
           <w:p>
             <w:pPr>
-              <w:spacing w:before="80" w:after="80" w:line="240" w:lineRule="auto"/>
-              <w:jc w:val="center"/>
+              <w:pStyle w:val="ListParagraph"/>
+              <w:numPr>
+                <w:ilvl w:val="0"/>
+                <w:numId w:val="20"/>
+              </w:numPr>
+              <w:spacing w:before="80" w:after="80" w:line="240" w:lineRule="auto"/>
+              <w:jc w:val="center"/>
+              <w:rPr>
+                <w:color w:val="00B050"/>
+                <w:sz w:val="48"/>
+              </w:rPr>
             </w:pPr>
           </w:p>
         </w:tc>
@@ -1760,6 +1811,11 @@
           </w:tcPr>
           <w:p>
             <w:pPr>
+              <w:pStyle w:val="ListParagraph"/>
+              <w:numPr>
+                <w:ilvl w:val="0"/>
+                <w:numId w:val="21"/>
+              </w:numPr>
               <w:spacing w:before="80" w:after="80" w:line="240" w:lineRule="auto"/>
               <w:jc w:val="center"/>
             </w:pPr>
@@ -2025,8 +2081,6 @@
               </w:rPr>
               <w:t>18/11/2018</w:t>
             </w:r>
-            <w:bookmarkStart w:id="0" w:name="_GoBack"/>
-            <w:bookmarkEnd w:id="0"/>
           </w:p>
         </w:tc>
         <w:tc>
@@ -3066,8 +3120,17 @@
           </w:tcPr>
           <w:p>
             <w:pPr>
-              <w:spacing w:before="80" w:after="80" w:line="240" w:lineRule="auto"/>
-              <w:jc w:val="center"/>
+              <w:pStyle w:val="ListParagraph"/>
+              <w:numPr>
+                <w:ilvl w:val="0"/>
+                <w:numId w:val="20"/>
+              </w:numPr>
+              <w:spacing w:before="80" w:after="80" w:line="240" w:lineRule="auto"/>
+              <w:jc w:val="center"/>
+              <w:rPr>
+                <w:color w:val="00B050"/>
+                <w:sz w:val="48"/>
+              </w:rPr>
             </w:pPr>
           </w:p>
         </w:tc>
@@ -3078,6 +3141,11 @@
           </w:tcPr>
           <w:p>
             <w:pPr>
+              <w:pStyle w:val="ListParagraph"/>
+              <w:numPr>
+                <w:ilvl w:val="0"/>
+                <w:numId w:val="21"/>
+              </w:numPr>
               <w:spacing w:before="80" w:after="80" w:line="240" w:lineRule="auto"/>
               <w:jc w:val="center"/>
             </w:pPr>
@@ -3090,6 +3158,11 @@
           </w:tcPr>
           <w:p>
             <w:pPr>
+              <w:pStyle w:val="ListParagraph"/>
+              <w:numPr>
+                <w:ilvl w:val="0"/>
+                <w:numId w:val="22"/>
+              </w:numPr>
               <w:spacing w:before="80" w:after="80" w:line="240" w:lineRule="auto"/>
               <w:jc w:val="center"/>
             </w:pPr>
@@ -3102,8 +3175,17 @@
           </w:tcPr>
           <w:p>
             <w:pPr>
-              <w:spacing w:before="80" w:after="80" w:line="240" w:lineRule="auto"/>
-              <w:jc w:val="center"/>
+              <w:pStyle w:val="ListParagraph"/>
+              <w:numPr>
+                <w:ilvl w:val="0"/>
+                <w:numId w:val="20"/>
+              </w:numPr>
+              <w:spacing w:before="80" w:after="80" w:line="240" w:lineRule="auto"/>
+              <w:jc w:val="center"/>
+              <w:rPr>
+                <w:color w:val="00B050"/>
+                <w:sz w:val="48"/>
+              </w:rPr>
             </w:pPr>
           </w:p>
         </w:tc>
@@ -3114,6 +3196,11 @@
           </w:tcPr>
           <w:p>
             <w:pPr>
+              <w:pStyle w:val="ListParagraph"/>
+              <w:numPr>
+                <w:ilvl w:val="0"/>
+                <w:numId w:val="21"/>
+              </w:numPr>
               <w:spacing w:before="80" w:after="80" w:line="240" w:lineRule="auto"/>
               <w:jc w:val="center"/>
             </w:pPr>
@@ -3170,8 +3257,17 @@
           </w:tcPr>
           <w:p>
             <w:pPr>
-              <w:spacing w:before="80" w:after="80" w:line="240" w:lineRule="auto"/>
-              <w:jc w:val="center"/>
+              <w:pStyle w:val="ListParagraph"/>
+              <w:numPr>
+                <w:ilvl w:val="0"/>
+                <w:numId w:val="20"/>
+              </w:numPr>
+              <w:spacing w:before="80" w:after="80" w:line="240" w:lineRule="auto"/>
+              <w:jc w:val="center"/>
+              <w:rPr>
+                <w:color w:val="00B050"/>
+                <w:sz w:val="48"/>
+              </w:rPr>
             </w:pPr>
           </w:p>
         </w:tc>
@@ -3182,6 +3278,11 @@
           </w:tcPr>
           <w:p>
             <w:pPr>
+              <w:pStyle w:val="ListParagraph"/>
+              <w:numPr>
+                <w:ilvl w:val="0"/>
+                <w:numId w:val="21"/>
+              </w:numPr>
               <w:spacing w:before="80" w:after="80" w:line="240" w:lineRule="auto"/>
               <w:jc w:val="center"/>
             </w:pPr>
@@ -3194,6 +3295,11 @@
           </w:tcPr>
           <w:p>
             <w:pPr>
+              <w:pStyle w:val="ListParagraph"/>
+              <w:numPr>
+                <w:ilvl w:val="0"/>
+                <w:numId w:val="22"/>
+              </w:numPr>
               <w:spacing w:before="80" w:after="80" w:line="240" w:lineRule="auto"/>
               <w:jc w:val="center"/>
             </w:pPr>
@@ -3206,8 +3312,17 @@
           </w:tcPr>
           <w:p>
             <w:pPr>
-              <w:spacing w:before="80" w:after="80" w:line="240" w:lineRule="auto"/>
-              <w:jc w:val="center"/>
+              <w:pStyle w:val="ListParagraph"/>
+              <w:numPr>
+                <w:ilvl w:val="0"/>
+                <w:numId w:val="20"/>
+              </w:numPr>
+              <w:spacing w:before="80" w:after="80" w:line="240" w:lineRule="auto"/>
+              <w:jc w:val="center"/>
+              <w:rPr>
+                <w:color w:val="00B050"/>
+                <w:sz w:val="48"/>
+              </w:rPr>
             </w:pPr>
           </w:p>
         </w:tc>
@@ -3218,6 +3333,11 @@
           </w:tcPr>
           <w:p>
             <w:pPr>
+              <w:pStyle w:val="ListParagraph"/>
+              <w:numPr>
+                <w:ilvl w:val="0"/>
+                <w:numId w:val="21"/>
+              </w:numPr>
               <w:spacing w:before="80" w:after="80" w:line="240" w:lineRule="auto"/>
               <w:jc w:val="center"/>
             </w:pPr>
@@ -3406,6 +3526,8 @@
           <w:sz w:val="2"/>
         </w:rPr>
       </w:pPr>
+      <w:bookmarkStart w:id="0" w:name="_GoBack"/>
+      <w:bookmarkEnd w:id="0"/>
     </w:p>
     <w:sectPr>
       <w:headerReference w:type="even" r:id="rId10"/>
@@ -8855,6 +8977,24 @@
 </file>
 
 <file path=customXml/item1.xml><?xml version="1.0" encoding="utf-8"?>
+<p:properties xmlns:p="http://schemas.microsoft.com/office/2006/metadata/properties" xmlns:xsi="http://www.w3.org/2001/XMLSchema-instance" xmlns:pc="http://schemas.microsoft.com/office/infopath/2007/PartnerControls">
+  <documentManagement>
+    <PublishingExpirationDate xmlns="http://schemas.microsoft.com/sharepoint/v3" xsi:nil="true"/>
+    <PublishingStartDate xmlns="http://schemas.microsoft.com/sharepoint/v3" xsi:nil="true"/>
+  </documentManagement>
+</p:properties>
+</file>
+
+<file path=customXml/item2.xml><?xml version="1.0" encoding="utf-8"?>
+<?mso-contentType ?>
+<FormTemplates xmlns="http://schemas.microsoft.com/sharepoint/v3/contenttype/forms">
+  <Display>DocumentLibraryForm</Display>
+  <Edit>DocumentLibraryForm</Edit>
+  <New>DocumentLibraryForm</New>
+</FormTemplates>
+</file>
+
+<file path=customXml/item3.xml><?xml version="1.0" encoding="utf-8"?>
 <ct:contentTypeSchema xmlns:ct="http://schemas.microsoft.com/office/2006/metadata/contentType" xmlns:ma="http://schemas.microsoft.com/office/2006/metadata/properties/metaAttributes" ct:_="" ma:_="" ma:contentTypeName="Document" ma:contentTypeID="0x010100A33DF2CB7CBF21488CE24248D7EFC793" ma:contentTypeVersion="2" ma:contentTypeDescription="Create a new document." ma:contentTypeScope="" ma:versionID="057395ed9529d017bd022b22e68f8596">
   <xsd:schema xmlns:xsd="http://www.w3.org/2001/XMLSchema" xmlns:xs="http://www.w3.org/2001/XMLSchema" xmlns:p="http://schemas.microsoft.com/office/2006/metadata/properties" xmlns:ns1="http://schemas.microsoft.com/sharepoint/v3" targetNamespace="http://schemas.microsoft.com/office/2006/metadata/properties" ma:root="true" ma:fieldsID="69998be921081f9b34d9aae6dbf37bad" ns1:_="">
     <xsd:import namespace="http://schemas.microsoft.com/sharepoint/v3"/>
@@ -8986,25 +9126,25 @@
 </ct:contentTypeSchema>
 </file>
 
-<file path=customXml/item2.xml><?xml version="1.0" encoding="utf-8"?>
-<?mso-contentType ?>
-<FormTemplates xmlns="http://schemas.microsoft.com/sharepoint/v3/contenttype/forms">
-  <Display>DocumentLibraryForm</Display>
-  <Edit>DocumentLibraryForm</Edit>
-  <New>DocumentLibraryForm</New>
-</FormTemplates>
+<file path=customXml/itemProps1.xml><?xml version="1.0" encoding="utf-8"?>
+<ds:datastoreItem xmlns:ds="http://schemas.openxmlformats.org/officeDocument/2006/customXml" ds:itemID="{AC5A791C-8CF9-437B-822B-BB421ABD8106}">
+  <ds:schemaRefs>
+    <ds:schemaRef ds:uri="http://schemas.microsoft.com/office/2006/metadata/properties"/>
+    <ds:schemaRef ds:uri="http://schemas.microsoft.com/office/infopath/2007/PartnerControls"/>
+    <ds:schemaRef ds:uri="http://schemas.microsoft.com/sharepoint/v3"/>
+  </ds:schemaRefs>
+</ds:datastoreItem>
 </file>
 
-<file path=customXml/item3.xml><?xml version="1.0" encoding="utf-8"?>
-<p:properties xmlns:p="http://schemas.microsoft.com/office/2006/metadata/properties" xmlns:xsi="http://www.w3.org/2001/XMLSchema-instance" xmlns:pc="http://schemas.microsoft.com/office/infopath/2007/PartnerControls">
-  <documentManagement>
-    <PublishingExpirationDate xmlns="http://schemas.microsoft.com/sharepoint/v3" xsi:nil="true"/>
-    <PublishingStartDate xmlns="http://schemas.microsoft.com/sharepoint/v3" xsi:nil="true"/>
-  </documentManagement>
-</p:properties>
+<file path=customXml/itemProps2.xml><?xml version="1.0" encoding="utf-8"?>
+<ds:datastoreItem xmlns:ds="http://schemas.openxmlformats.org/officeDocument/2006/customXml" ds:itemID="{3798DF46-F622-4C89-936C-12E7F9DDC8A0}">
+  <ds:schemaRefs>
+    <ds:schemaRef ds:uri="http://schemas.microsoft.com/sharepoint/v3/contenttype/forms"/>
+  </ds:schemaRefs>
+</ds:datastoreItem>
 </file>
 
-<file path=customXml/itemProps1.xml><?xml version="1.0" encoding="utf-8"?>
+<file path=customXml/itemProps3.xml><?xml version="1.0" encoding="utf-8"?>
 <ds:datastoreItem xmlns:ds="http://schemas.openxmlformats.org/officeDocument/2006/customXml" ds:itemID="{3E42320C-1B0A-44FE-8E7C-B32A5F4AEAC4}">
   <ds:schemaRefs>
     <ds:schemaRef ds:uri="http://schemas.microsoft.com/office/2006/metadata/contentType"/>
@@ -9020,22 +9160,4 @@
     <ds:schemaRef ds:uri="http://schemas.microsoft.com/internal/obd"/>
   </ds:schemaRefs>
 </ds:datastoreItem>
-</file>
-
-<file path=customXml/itemProps2.xml><?xml version="1.0" encoding="utf-8"?>
-<ds:datastoreItem xmlns:ds="http://schemas.openxmlformats.org/officeDocument/2006/customXml" ds:itemID="{3798DF46-F622-4C89-936C-12E7F9DDC8A0}">
-  <ds:schemaRefs>
-    <ds:schemaRef ds:uri="http://schemas.microsoft.com/sharepoint/v3/contenttype/forms"/>
-  </ds:schemaRefs>
-</ds:datastoreItem>
-</file>
-
-<file path=customXml/itemProps3.xml><?xml version="1.0" encoding="utf-8"?>
-<ds:datastoreItem xmlns:ds="http://schemas.openxmlformats.org/officeDocument/2006/customXml" ds:itemID="{AC5A791C-8CF9-437B-822B-BB421ABD8106}">
-  <ds:schemaRefs>
-    <ds:schemaRef ds:uri="http://schemas.microsoft.com/office/2006/metadata/properties"/>
-    <ds:schemaRef ds:uri="http://schemas.microsoft.com/office/infopath/2007/PartnerControls"/>
-    <ds:schemaRef ds:uri="http://schemas.microsoft.com/sharepoint/v3"/>
-  </ds:schemaRefs>
-</ds:datastoreItem>
 </file>
</xml_diff>